<commit_message>
amended l3 as discussed
added lots of support for the drawing out of all the molecules at the end, showed a range of different ways to do this in the teachers version, left it blank in the students version, so hopefully will be easier to run as a plenary..
</commit_message>
<xml_diff>
--- a/L3.docx
+++ b/L3.docx
@@ -100,16 +100,6 @@
           </w:tcPr>
           <w:p>
             <w:r>
-              <w:t xml:space="preserve">Crude oil is mixture of complex </w:t>
-            </w:r>
-            <w:proofErr w:type="gramStart"/>
-            <w:r>
-              <w:t>hydrocarbons</w:t>
-            </w:r>
-            <w:proofErr w:type="gramEnd"/>
-          </w:p>
-          <w:p>
-            <w:r>
               <w:t>Carbon atoms in chains and rings</w:t>
             </w:r>
           </w:p>
@@ -456,12 +446,12 @@
           <w:p/>
           <w:p>
             <w:r>
+              <w:t xml:space="preserve">What does this code return? </w:t>
+            </w:r>
+          </w:p>
+          <w:p>
+            <w:r>
               <w:lastRenderedPageBreak/>
-              <w:t xml:space="preserve">What does this code return? </w:t>
-            </w:r>
-          </w:p>
-          <w:p>
-            <w:r>
               <w:t>&gt;3*’Hello!’</w:t>
             </w:r>
           </w:p>
@@ -536,18 +526,12 @@
             <w:proofErr w:type="spellStart"/>
             <w:proofErr w:type="gramStart"/>
             <w:r>
-              <w:t>example,</w:t>
-            </w:r>
-            <w:r>
-              <w:t>in</w:t>
+              <w:t>example,in</w:t>
             </w:r>
             <w:proofErr w:type="spellEnd"/>
             <w:proofErr w:type="gramEnd"/>
             <w:r>
-              <w:t xml:space="preserve"> the notebook</w:t>
-            </w:r>
-            <w:r>
-              <w:t xml:space="preserve"> I have defined a list of names. Please change these names to names you like, add other names if you like </w:t>
+              <w:t xml:space="preserve"> the notebook I have defined a list of names. Please change these names to names you like, add other names if you like </w:t>
             </w:r>
             <w:proofErr w:type="gramStart"/>
             <w:r>
@@ -723,17 +707,17 @@
           </w:tcPr>
           <w:p>
             <w:r>
+              <w:t xml:space="preserve">Using </w:t>
+            </w:r>
+            <w:proofErr w:type="spellStart"/>
+            <w:r>
+              <w:t>RDKit</w:t>
+            </w:r>
+            <w:proofErr w:type="spellEnd"/>
+          </w:p>
+          <w:p>
+            <w:r>
               <w:lastRenderedPageBreak/>
-              <w:t xml:space="preserve">Using </w:t>
-            </w:r>
-            <w:proofErr w:type="spellStart"/>
-            <w:r>
-              <w:t>RDKit</w:t>
-            </w:r>
-            <w:proofErr w:type="spellEnd"/>
-          </w:p>
-          <w:p>
-            <w:r>
               <w:t>20 mins</w:t>
             </w:r>
           </w:p>
@@ -744,11 +728,13 @@
           </w:tcPr>
           <w:p>
             <w:r>
+              <w:lastRenderedPageBreak/>
               <w:t xml:space="preserve">We can use range to define as many alkanes as we want. </w:t>
             </w:r>
           </w:p>
           <w:p>
             <w:r>
+              <w:lastRenderedPageBreak/>
               <w:t xml:space="preserve">See blocks 20-21. </w:t>
             </w:r>
           </w:p>
@@ -800,7 +786,12 @@
           <w:tcPr>
             <w:tcW w:w="1643" w:type="dxa"/>
           </w:tcPr>
-          <w:p/>
+          <w:p>
+            <w:r>
+              <w:lastRenderedPageBreak/>
+              <w:t>Class activity</w:t>
+            </w:r>
+          </w:p>
         </w:tc>
         <w:tc>
           <w:tcPr>
@@ -808,10 +799,181 @@
           </w:tcPr>
           <w:p>
             <w:r>
-              <w:t>Plotting allows us to see patterns we might not see otherwise.</w:t>
-            </w:r>
-          </w:p>
-          <w:p/>
+              <w:t xml:space="preserve">Drawing out all the molecules. </w:t>
+            </w:r>
+          </w:p>
+          <w:p/>
+          <w:p>
+            <w:r>
+              <w:t xml:space="preserve">There is more than one way to do this, </w:t>
+            </w:r>
+            <w:proofErr w:type="spellStart"/>
+            <w:r>
+              <w:t>hwoever</w:t>
+            </w:r>
+            <w:proofErr w:type="spellEnd"/>
+            <w:r>
+              <w:t xml:space="preserve"> I’ve chosen the one that I think will require the least </w:t>
+            </w:r>
+            <w:r>
+              <w:t xml:space="preserve">extra learning. </w:t>
+            </w:r>
+          </w:p>
+          <w:p/>
+          <w:p>
+            <w:r>
+              <w:t xml:space="preserve">If you ask the kids to try this, they might suggest putting </w:t>
+            </w:r>
+            <w:proofErr w:type="spellStart"/>
+            <w:proofErr w:type="gramStart"/>
+            <w:r>
+              <w:t>rdc.Draw.MolToImage</w:t>
+            </w:r>
+            <w:proofErr w:type="spellEnd"/>
+            <w:proofErr w:type="gramEnd"/>
+            <w:r>
+              <w:t xml:space="preserve">(mol) in the for loop. </w:t>
+            </w:r>
+          </w:p>
+          <w:p/>
+          <w:p>
+            <w:r>
+              <w:t xml:space="preserve">This should work, however due to the vagaries of how </w:t>
+            </w:r>
+            <w:proofErr w:type="spellStart"/>
+            <w:r>
+              <w:t>jupyter</w:t>
+            </w:r>
+            <w:proofErr w:type="spellEnd"/>
+            <w:r>
+              <w:t xml:space="preserve"> notebooks work, it doesn’t. </w:t>
+            </w:r>
+          </w:p>
+          <w:p/>
+          <w:p>
+            <w:r>
+              <w:t xml:space="preserve">You can do </w:t>
+            </w:r>
+            <w:proofErr w:type="spellStart"/>
+            <w:proofErr w:type="gramStart"/>
+            <w:r>
+              <w:t>rdc.Draw.MolToMPL</w:t>
+            </w:r>
+            <w:proofErr w:type="spellEnd"/>
+            <w:proofErr w:type="gramEnd"/>
+            <w:r>
+              <w:t xml:space="preserve">(mol) which uses </w:t>
+            </w:r>
+            <w:proofErr w:type="spellStart"/>
+            <w:r>
+              <w:t>matplotlib.pyplot</w:t>
+            </w:r>
+            <w:proofErr w:type="spellEnd"/>
+            <w:r>
+              <w:t xml:space="preserve"> library to generate the image, however the results aren’t fabulous. </w:t>
+            </w:r>
+          </w:p>
+          <w:p/>
+          <w:p>
+            <w:r>
+              <w:t xml:space="preserve">You could use </w:t>
+            </w:r>
+            <w:proofErr w:type="spellStart"/>
+            <w:proofErr w:type="gramStart"/>
+            <w:r>
+              <w:t>rdc.Draw.MolToFile</w:t>
+            </w:r>
+            <w:proofErr w:type="spellEnd"/>
+            <w:proofErr w:type="gramEnd"/>
+            <w:r>
+              <w:t>(mol</w:t>
+            </w:r>
+            <w:r>
+              <w:t>, filename</w:t>
+            </w:r>
+            <w:r>
+              <w:t>)</w:t>
+            </w:r>
+            <w:r>
+              <w:t xml:space="preserve"> which is quite fiddly as you need to specify the filename, and make it different for each one. You can do this using the string concatenation or formatting learned earlier. </w:t>
+            </w:r>
+          </w:p>
+          <w:p/>
+          <w:p>
+            <w:r>
+              <w:t xml:space="preserve">These image files will be saved in the same directory as the </w:t>
+            </w:r>
+            <w:proofErr w:type="spellStart"/>
+            <w:r>
+              <w:t>ipynb</w:t>
+            </w:r>
+            <w:proofErr w:type="spellEnd"/>
+            <w:r>
+              <w:t xml:space="preserve"> notebook is saved in, so you can find them later if you need. </w:t>
+            </w:r>
+          </w:p>
+          <w:p/>
+          <w:p>
+            <w:r>
+              <w:t xml:space="preserve">I would use </w:t>
+            </w:r>
+            <w:proofErr w:type="spellStart"/>
+            <w:proofErr w:type="gramStart"/>
+            <w:r>
+              <w:t>rdc.Draw.MolsToGridImage</w:t>
+            </w:r>
+            <w:proofErr w:type="spellEnd"/>
+            <w:proofErr w:type="gramEnd"/>
+            <w:r>
+              <w:t xml:space="preserve">([mol1, mol2, …]) which takes a list of mol objects that you can make in the same loop you used previously, and then prints all of them out at once. </w:t>
+            </w:r>
+          </w:p>
+          <w:p>
+            <w:r>
+              <w:t xml:space="preserve">It does take an optional argument </w:t>
+            </w:r>
+            <w:proofErr w:type="spellStart"/>
+            <w:r>
+              <w:t>molsPerRow</w:t>
+            </w:r>
+            <w:proofErr w:type="spellEnd"/>
+            <w:r>
+              <w:t xml:space="preserve">, which you can change from the default 3 to another number if you like. </w:t>
+            </w:r>
+          </w:p>
+          <w:p/>
+          <w:p>
+            <w:r>
+              <w:t xml:space="preserve">Draw from class their own </w:t>
+            </w:r>
+            <w:proofErr w:type="gramStart"/>
+            <w:r>
+              <w:t>ideas, and</w:t>
+            </w:r>
+            <w:proofErr w:type="gramEnd"/>
+            <w:r>
+              <w:t xml:space="preserve"> encourage them to try them. </w:t>
+            </w:r>
+            <w:proofErr w:type="spellStart"/>
+            <w:r>
+              <w:t>Learnng</w:t>
+            </w:r>
+            <w:proofErr w:type="spellEnd"/>
+            <w:r>
+              <w:t xml:space="preserve"> is happening when red error </w:t>
+            </w:r>
+            <w:proofErr w:type="spellStart"/>
+            <w:r>
+              <w:t>messges</w:t>
+            </w:r>
+            <w:proofErr w:type="spellEnd"/>
+            <w:r>
+              <w:t xml:space="preserve"> appear </w:t>
+            </w:r>
+            <w:r>
+              <w:sym w:font="Wingdings" w:char="F04A"/>
+            </w:r>
+          </w:p>
         </w:tc>
       </w:tr>
       <w:tr>
@@ -864,26 +1026,22 @@
           </w:tcPr>
           <w:p>
             <w:r>
-              <w:t xml:space="preserve">We have learned about </w:t>
-            </w:r>
-            <w:proofErr w:type="spellStart"/>
-            <w:r>
-              <w:t>numpy</w:t>
-            </w:r>
-            <w:proofErr w:type="spellEnd"/>
-            <w:r>
-              <w:t xml:space="preserve"> arrays, how they are better for handling numbers. We have learned how to plot a graph, give it a </w:t>
-            </w:r>
-            <w:proofErr w:type="gramStart"/>
-            <w:r>
-              <w:t>title</w:t>
-            </w:r>
-            <w:proofErr w:type="gramEnd"/>
-            <w:r>
-              <w:t xml:space="preserve"> and label its axes.</w:t>
-            </w:r>
-          </w:p>
-          <w:p/>
+              <w:t xml:space="preserve">Learned about lists and for loops in python, how to repeat code without having to write it out lots of times. </w:t>
+            </w:r>
+          </w:p>
+          <w:p>
+            <w:r>
+              <w:t xml:space="preserve">Learn how to apply this knowledge to chemistry, in making names of </w:t>
+            </w:r>
+            <w:proofErr w:type="spellStart"/>
+            <w:r>
+              <w:t>compoutns</w:t>
+            </w:r>
+            <w:proofErr w:type="spellEnd"/>
+            <w:r>
+              <w:t>, and printing them out.</w:t>
+            </w:r>
+          </w:p>
         </w:tc>
       </w:tr>
       <w:tr>

</xml_diff>